<commit_message>
dodavanje naslovne slike u 'Opis programa.docx'
</commit_message>
<xml_diff>
--- a/projekt_maja_proba/Opis programa.docx
+++ b/projekt_maja_proba/Opis programa.docx
@@ -337,10 +337,64 @@
       <w:pPr>
         <w:rPr>
           <w:noProof/>
-          <w:sz w:val="24"/>
-          <w:szCs w:val="24"/>
-        </w:rPr>
-      </w:pPr>
+        </w:rPr>
+      </w:pPr>
+    </w:p>
+    <w:p>
+      <w:pPr>
+        <w:rPr>
+          <w:noProof/>
+          <w:sz w:val="24"/>
+          <w:szCs w:val="24"/>
+        </w:rPr>
+      </w:pPr>
+      <w:r>
+        <w:rPr>
+          <w:noProof/>
+        </w:rPr>
+        <w:drawing>
+          <wp:inline distT="0" distB="0" distL="0" distR="0" wp14:anchorId="6E7E7285" wp14:editId="681287DC">
+            <wp:extent cx="5590540" cy="3238500"/>
+            <wp:effectExtent l="0" t="0" r="0" b="0"/>
+            <wp:docPr id="8" name="Slika 8"/>
+            <wp:cNvGraphicFramePr>
+              <a:graphicFrameLocks xmlns:a="http://schemas.openxmlformats.org/drawingml/2006/main" noChangeAspect="1"/>
+            </wp:cNvGraphicFramePr>
+            <a:graphic xmlns:a="http://schemas.openxmlformats.org/drawingml/2006/main">
+              <a:graphicData uri="http://schemas.openxmlformats.org/drawingml/2006/picture">
+                <pic:pic xmlns:pic="http://schemas.openxmlformats.org/drawingml/2006/picture">
+                  <pic:nvPicPr>
+                    <pic:cNvPr id="1" name=""/>
+                    <pic:cNvPicPr/>
+                  </pic:nvPicPr>
+                  <pic:blipFill rotWithShape="1">
+                    <a:blip r:embed="rId4"/>
+                    <a:srcRect l="15407" t="10553" r="15578" b="18340"/>
+                    <a:stretch/>
+                  </pic:blipFill>
+                  <pic:spPr bwMode="auto">
+                    <a:xfrm>
+                      <a:off x="0" y="0"/>
+                      <a:ext cx="5597252" cy="3242388"/>
+                    </a:xfrm>
+                    <a:prstGeom prst="rect">
+                      <a:avLst/>
+                    </a:prstGeom>
+                    <a:ln>
+                      <a:noFill/>
+                    </a:ln>
+                    <a:extLst>
+                      <a:ext uri="{53640926-AAD7-44D8-BBD7-CCE9431645EC}">
+                        <a14:shadowObscured xmlns:a14="http://schemas.microsoft.com/office/drawing/2010/main"/>
+                      </a:ext>
+                    </a:extLst>
+                  </pic:spPr>
+                </pic:pic>
+              </a:graphicData>
+            </a:graphic>
+          </wp:inline>
+        </w:drawing>
+      </w:r>
     </w:p>
     <w:p>
       <w:pPr>
@@ -350,12 +404,31 @@
           <w:szCs w:val="36"/>
         </w:rPr>
       </w:pPr>
-      <w:r>
+    </w:p>
+    <w:p>
+      <w:pPr>
         <w:rPr>
           <w:noProof/>
           <w:sz w:val="36"/>
           <w:szCs w:val="36"/>
         </w:rPr>
+      </w:pPr>
+    </w:p>
+    <w:p>
+      <w:pPr>
+        <w:rPr>
+          <w:noProof/>
+          <w:sz w:val="36"/>
+          <w:szCs w:val="36"/>
+        </w:rPr>
+      </w:pPr>
+      <w:r>
+        <w:rPr>
+          <w:noProof/>
+          <w:sz w:val="36"/>
+          <w:szCs w:val="36"/>
+        </w:rPr>
+        <w:lastRenderedPageBreak/>
         <w:t>Leveli:</w:t>
       </w:r>
     </w:p>
@@ -375,6 +448,15 @@
         </w:rPr>
         <w:t xml:space="preserve">Prvo odabiremo grupu levela s određene težine. Nije moguće preskakati levele, npr. potrebno je prijeći sve Vježbe s Levela1: Home row da bismo mogli otvoriti Level2: Top row. </w:t>
       </w:r>
+    </w:p>
+    <w:p>
+      <w:pPr>
+        <w:rPr>
+          <w:noProof/>
+          <w:sz w:val="24"/>
+          <w:szCs w:val="24"/>
+        </w:rPr>
+      </w:pPr>
     </w:p>
     <w:p>
       <w:r>
@@ -397,7 +479,7 @@
                     <pic:cNvPicPr/>
                   </pic:nvPicPr>
                   <pic:blipFill rotWithShape="1">
-                    <a:blip r:embed="rId4"/>
+                    <a:blip r:embed="rId5"/>
                     <a:srcRect l="11431" t="10993" r="11442" b="17016"/>
                     <a:stretch/>
                   </pic:blipFill>
@@ -437,77 +519,71 @@
           <w:sz w:val="24"/>
           <w:szCs w:val="24"/>
         </w:rPr>
+        <w:t xml:space="preserve">Kada odaberemo grupu </w:t>
+      </w:r>
+      <w:proofErr w:type="spellStart"/>
+      <w:r>
+        <w:rPr>
+          <w:sz w:val="24"/>
+          <w:szCs w:val="24"/>
+        </w:rPr>
+        <w:t>levela</w:t>
+      </w:r>
+      <w:proofErr w:type="spellEnd"/>
+      <w:r>
+        <w:rPr>
+          <w:sz w:val="24"/>
+          <w:szCs w:val="24"/>
+        </w:rPr>
+        <w:t xml:space="preserve">, prikažu nam se dostupne vježbe s te težine. Ispod gumba za pokretanje svakog </w:t>
+      </w:r>
+      <w:proofErr w:type="spellStart"/>
+      <w:r>
+        <w:rPr>
+          <w:sz w:val="24"/>
+          <w:szCs w:val="24"/>
+        </w:rPr>
+        <w:t>levela</w:t>
+      </w:r>
+      <w:proofErr w:type="spellEnd"/>
+      <w:r>
+        <w:rPr>
+          <w:sz w:val="24"/>
+          <w:szCs w:val="24"/>
+        </w:rPr>
+        <w:t xml:space="preserve"> nalazi se trenutni rekord. Po završetku </w:t>
+      </w:r>
+      <w:proofErr w:type="spellStart"/>
+      <w:r>
+        <w:rPr>
+          <w:sz w:val="24"/>
+          <w:szCs w:val="24"/>
+        </w:rPr>
+        <w:t>levela</w:t>
+      </w:r>
+      <w:proofErr w:type="spellEnd"/>
+      <w:r>
+        <w:rPr>
+          <w:sz w:val="24"/>
+          <w:szCs w:val="24"/>
+        </w:rPr>
+        <w:t xml:space="preserve">, automatski se pokreće sljedeći, a potrebno je ostvariti uvjete od barem 80% preciznosti i brzine od barem 3 riječi po minuti kako bi se otključao sljedeći. </w:t>
+      </w:r>
+    </w:p>
+    <w:p>
+      <w:pPr>
+        <w:rPr>
+          <w:sz w:val="24"/>
+          <w:szCs w:val="24"/>
+        </w:rPr>
+      </w:pPr>
+    </w:p>
+    <w:p>
+      <w:r>
+        <w:rPr>
+          <w:noProof/>
+        </w:rPr>
         <w:lastRenderedPageBreak/>
-        <w:t xml:space="preserve">Kada odaberemo grupu </w:t>
-      </w:r>
-      <w:proofErr w:type="spellStart"/>
-      <w:r>
-        <w:rPr>
-          <w:sz w:val="24"/>
-          <w:szCs w:val="24"/>
-        </w:rPr>
-        <w:t>levela</w:t>
-      </w:r>
-      <w:proofErr w:type="spellEnd"/>
-      <w:r>
-        <w:rPr>
-          <w:sz w:val="24"/>
-          <w:szCs w:val="24"/>
-        </w:rPr>
-        <w:t xml:space="preserve">, prikažu nam se dostupne vježbe s te težine. Ispod gumba za pokretanje svakog </w:t>
-      </w:r>
-      <w:proofErr w:type="spellStart"/>
-      <w:r>
-        <w:rPr>
-          <w:sz w:val="24"/>
-          <w:szCs w:val="24"/>
-        </w:rPr>
-        <w:t>levela</w:t>
-      </w:r>
-      <w:proofErr w:type="spellEnd"/>
-      <w:r>
-        <w:rPr>
-          <w:sz w:val="24"/>
-          <w:szCs w:val="24"/>
-        </w:rPr>
-        <w:t xml:space="preserve"> nalazi se trenutni rekord. Po završetku </w:t>
-      </w:r>
-      <w:proofErr w:type="spellStart"/>
-      <w:r>
-        <w:rPr>
-          <w:sz w:val="24"/>
-          <w:szCs w:val="24"/>
-        </w:rPr>
-        <w:t>levela</w:t>
-      </w:r>
-      <w:proofErr w:type="spellEnd"/>
-      <w:r>
-        <w:rPr>
-          <w:sz w:val="24"/>
-          <w:szCs w:val="24"/>
-        </w:rPr>
-        <w:t>, automatski se pokreće sljedeći, a potrebno je ostvariti uvjete od barem 80% preciznosti i brzine od barem 3 riječi po minuti</w:t>
-      </w:r>
-      <w:r>
-        <w:rPr>
-          <w:sz w:val="24"/>
-          <w:szCs w:val="24"/>
-        </w:rPr>
-        <w:t xml:space="preserve"> kako bi se otključao sljedeći</w:t>
-      </w:r>
-      <w:r>
-        <w:rPr>
-          <w:sz w:val="24"/>
-          <w:szCs w:val="24"/>
-        </w:rPr>
-        <w:t xml:space="preserve">. </w:t>
-      </w:r>
-    </w:p>
-    <w:p>
-      <w:r>
-        <w:rPr>
-          <w:noProof/>
-        </w:rPr>
         <w:drawing>
           <wp:inline distT="0" distB="0" distL="0" distR="0" wp14:anchorId="31FE6128" wp14:editId="3FF8F702">
             <wp:extent cx="6029325" cy="3215640"/>
@@ -524,7 +600,7 @@
                     <pic:cNvPicPr/>
                   </pic:nvPicPr>
                   <pic:blipFill rotWithShape="1">
-                    <a:blip r:embed="rId5"/>
+                    <a:blip r:embed="rId6"/>
                     <a:srcRect l="11467" t="10345" r="11257" b="16354"/>
                     <a:stretch/>
                   </pic:blipFill>
@@ -617,7 +693,6 @@
         <w:rPr>
           <w:noProof/>
         </w:rPr>
-        <w:lastRenderedPageBreak/>
         <w:drawing>
           <wp:inline distT="0" distB="0" distL="0" distR="0" wp14:anchorId="78D64C99" wp14:editId="58A4987E">
             <wp:extent cx="5705475" cy="3005454"/>
@@ -634,7 +709,7 @@
                     <pic:cNvPicPr/>
                   </pic:nvPicPr>
                   <pic:blipFill rotWithShape="1">
-                    <a:blip r:embed="rId6"/>
+                    <a:blip r:embed="rId7"/>
                     <a:srcRect l="11301" t="10641" r="11091" b="16650"/>
                     <a:stretch/>
                   </pic:blipFill>
@@ -674,7 +749,15 @@
           <w:sz w:val="24"/>
           <w:szCs w:val="24"/>
         </w:rPr>
-        <w:t xml:space="preserve">Nakon završene vježbe, dobijemo podatke o preciznosti, vremenu i brzini za upravo odigranu vježbu. Ti podaci se automatski zapisuju i u statistiku. Ako smo upravo ostvarili rekord za taj </w:t>
+        <w:t xml:space="preserve">Nakon završene vježbe, dobijemo podatke o preciznosti, vremenu i brzini za upravo odigranu vježbu. Ti podaci se automatski zapisuju i u statistiku. Ako smo upravo ostvarili </w:t>
+      </w:r>
+      <w:r>
+        <w:rPr>
+          <w:sz w:val="24"/>
+          <w:szCs w:val="24"/>
+        </w:rPr>
+        <w:lastRenderedPageBreak/>
+        <w:t xml:space="preserve">rekord za taj </w:t>
       </w:r>
       <w:proofErr w:type="spellStart"/>
       <w:r>
@@ -706,7 +789,35 @@
           <w:sz w:val="24"/>
           <w:szCs w:val="24"/>
         </w:rPr>
-        <w:t xml:space="preserve">.  U svakom trenutno je moguće prekinutu </w:t>
+        <w:t>.  U svakom trenut</w:t>
+      </w:r>
+      <w:r>
+        <w:rPr>
+          <w:sz w:val="24"/>
+          <w:szCs w:val="24"/>
+        </w:rPr>
+        <w:t>ku</w:t>
+      </w:r>
+      <w:r>
+        <w:rPr>
+          <w:sz w:val="24"/>
+          <w:szCs w:val="24"/>
+        </w:rPr>
+        <w:t xml:space="preserve"> je moguće prekinut</w:t>
+      </w:r>
+      <w:r>
+        <w:rPr>
+          <w:sz w:val="24"/>
+          <w:szCs w:val="24"/>
+        </w:rPr>
+        <w:t>i</w:t>
+      </w:r>
+      <w:r>
+        <w:rPr>
+          <w:sz w:val="24"/>
+          <w:szCs w:val="24"/>
+        </w:rPr>
+        <w:t xml:space="preserve"> </w:t>
       </w:r>
       <w:proofErr w:type="spellStart"/>
       <w:r>
@@ -728,7 +839,8 @@
     <w:p>
       <w:pPr>
         <w:rPr>
-          <w:noProof/>
+          <w:sz w:val="24"/>
+          <w:szCs w:val="24"/>
         </w:rPr>
       </w:pPr>
     </w:p>
@@ -753,7 +865,7 @@
                     <pic:cNvPicPr/>
                   </pic:nvPicPr>
                   <pic:blipFill rotWithShape="1">
-                    <a:blip r:embed="rId7"/>
+                    <a:blip r:embed="rId8"/>
                     <a:srcRect l="11134" t="10049" r="11589" b="16355"/>
                     <a:stretch/>
                   </pic:blipFill>
@@ -788,11 +900,21 @@
           <w:szCs w:val="36"/>
         </w:rPr>
       </w:pPr>
-      <w:r>
+    </w:p>
+    <w:p>
+      <w:pPr>
         <w:rPr>
           <w:sz w:val="36"/>
           <w:szCs w:val="36"/>
         </w:rPr>
+      </w:pPr>
+      <w:bookmarkStart w:id="0" w:name="_GoBack"/>
+      <w:bookmarkEnd w:id="0"/>
+      <w:r>
+        <w:rPr>
+          <w:sz w:val="36"/>
+          <w:szCs w:val="36"/>
+        </w:rPr>
         <w:t>Vježbe:</w:t>
       </w:r>
     </w:p>
@@ -846,43 +968,43 @@
           <w:sz w:val="24"/>
           <w:szCs w:val="24"/>
         </w:rPr>
+        <w:t>Ako želimo spremiti vježbu s zadanim postavkama, moramo još unijeti i proizvoljno ime te vježbe i kliknuti na gumb „Spremi generiranu vježbu“.</w:t>
+      </w:r>
+    </w:p>
+    <w:p>
+      <w:pPr>
+        <w:rPr>
+          <w:sz w:val="24"/>
+          <w:szCs w:val="24"/>
+        </w:rPr>
+      </w:pPr>
+      <w:r>
+        <w:rPr>
+          <w:sz w:val="24"/>
+          <w:szCs w:val="24"/>
+        </w:rPr>
+        <w:t xml:space="preserve">Ako kliknemo na gumb „Započni vježbu sa stvarnim slovima“ pokreće se vježba koja se sastoj od odabranog broja riječi. Riječi u ovom tipu vježbe se nasumično biraju iz unaprijed pripremljene baze. </w:t>
+      </w:r>
+    </w:p>
+    <w:p>
+      <w:pPr>
+        <w:rPr>
+          <w:noProof/>
+        </w:rPr>
+      </w:pPr>
+    </w:p>
+    <w:p>
+      <w:pPr>
+        <w:rPr>
+          <w:sz w:val="24"/>
+          <w:szCs w:val="24"/>
+        </w:rPr>
+      </w:pPr>
+      <w:r>
+        <w:rPr>
+          <w:noProof/>
+        </w:rPr>
         <w:lastRenderedPageBreak/>
-        <w:t>Ako želimo spremiti vježbu s zadanim postavkama, moramo još unijeti i proizvoljno ime te vježbe i kliknuti na gumb „Spremi generiranu vježbu“.</w:t>
-      </w:r>
-    </w:p>
-    <w:p>
-      <w:pPr>
-        <w:rPr>
-          <w:sz w:val="24"/>
-          <w:szCs w:val="24"/>
-        </w:rPr>
-      </w:pPr>
-      <w:r>
-        <w:rPr>
-          <w:sz w:val="24"/>
-          <w:szCs w:val="24"/>
-        </w:rPr>
-        <w:t xml:space="preserve">Ako kliknemo na gumb „Započni vježbu sa stvarnim slovima“ pokreće se vježba koja se sastoj od odabranog broja riječi. Riječi u ovom tipu vježbe se nasumično biraju iz unaprijed pripremljene baze. </w:t>
-      </w:r>
-    </w:p>
-    <w:p>
-      <w:pPr>
-        <w:rPr>
-          <w:noProof/>
-        </w:rPr>
-      </w:pPr>
-    </w:p>
-    <w:p>
-      <w:pPr>
-        <w:rPr>
-          <w:sz w:val="24"/>
-          <w:szCs w:val="24"/>
-        </w:rPr>
-      </w:pPr>
-      <w:r>
-        <w:rPr>
-          <w:noProof/>
-        </w:rPr>
         <w:drawing>
           <wp:inline distT="0" distB="0" distL="0" distR="0" wp14:anchorId="0735E89A" wp14:editId="52EF3A55">
             <wp:extent cx="5867400" cy="3047019"/>
@@ -899,7 +1021,7 @@
                     <pic:cNvPicPr/>
                   </pic:nvPicPr>
                   <pic:blipFill rotWithShape="1">
-                    <a:blip r:embed="rId8"/>
+                    <a:blip r:embed="rId9"/>
                     <a:srcRect l="11301" t="10641" r="11256" b="17832"/>
                     <a:stretch/>
                   </pic:blipFill>
@@ -939,16 +1061,7 @@
           <w:sz w:val="24"/>
           <w:szCs w:val="24"/>
         </w:rPr>
-        <w:t>Klikom na „Pregled spremljenih vježbi“ do</w:t>
-      </w:r>
-      <w:bookmarkStart w:id="0" w:name="_GoBack"/>
-      <w:bookmarkEnd w:id="0"/>
-      <w:r>
-        <w:rPr>
-          <w:sz w:val="24"/>
-          <w:szCs w:val="24"/>
-        </w:rPr>
-        <w:t>bijemo popis prethodno spremljenih vježbi koje je moguće pokrenuti klikom na odgovarajući gumb.</w:t>
+        <w:t>Klikom na „Pregled spremljenih vježbi“ dobijemo popis prethodno spremljenih vježbi koje je moguće pokrenuti klikom na odgovarajući gumb.</w:t>
       </w:r>
     </w:p>
     <w:p>
@@ -985,7 +1098,7 @@
                     <pic:cNvPicPr/>
                   </pic:nvPicPr>
                   <pic:blipFill rotWithShape="1">
-                    <a:blip r:embed="rId9"/>
+                    <a:blip r:embed="rId10"/>
                     <a:srcRect l="11467" t="10641" r="11257" b="16650"/>
                     <a:stretch/>
                   </pic:blipFill>
@@ -1025,57 +1138,57 @@
           <w:sz w:val="36"/>
           <w:szCs w:val="36"/>
         </w:rPr>
+        <w:t>Statistika:</w:t>
+      </w:r>
+    </w:p>
+    <w:p>
+      <w:pPr>
+        <w:rPr>
+          <w:sz w:val="24"/>
+          <w:szCs w:val="24"/>
+        </w:rPr>
+      </w:pPr>
+      <w:r>
+        <w:rPr>
+          <w:sz w:val="24"/>
+          <w:szCs w:val="24"/>
+        </w:rPr>
+        <w:t>Ako na naslovnoj stranici kliknemo na „Statistika“ prikažu nam se podaci o zadnjih 15 vježbi</w:t>
+      </w:r>
+      <w:r>
+        <w:rPr>
+          <w:sz w:val="24"/>
+          <w:szCs w:val="24"/>
+        </w:rPr>
+        <w:t xml:space="preserve"> (ako još nismo odigrali 15, prikažu se sve dosada) te </w:t>
+      </w:r>
+      <w:r>
+        <w:rPr>
+          <w:sz w:val="24"/>
+          <w:szCs w:val="24"/>
+        </w:rPr>
+        <w:t xml:space="preserve">što smo vježbali, brzina i preciznost te vježbe. Također prikazana je lista 5 slova koja nam najbolje idu i 5 slova koja nam najgore idu zajedno sa svojim postotkom točnosti. </w:t>
+      </w:r>
+    </w:p>
+    <w:p>
+      <w:pPr>
+        <w:rPr>
+          <w:noProof/>
+        </w:rPr>
+      </w:pPr>
+    </w:p>
+    <w:p>
+      <w:pPr>
+        <w:rPr>
+          <w:sz w:val="24"/>
+          <w:szCs w:val="24"/>
+        </w:rPr>
+      </w:pPr>
+      <w:r>
+        <w:rPr>
+          <w:noProof/>
+        </w:rPr>
         <w:lastRenderedPageBreak/>
-        <w:t>Statistika:</w:t>
-      </w:r>
-    </w:p>
-    <w:p>
-      <w:pPr>
-        <w:rPr>
-          <w:sz w:val="24"/>
-          <w:szCs w:val="24"/>
-        </w:rPr>
-      </w:pPr>
-      <w:r>
-        <w:rPr>
-          <w:sz w:val="24"/>
-          <w:szCs w:val="24"/>
-        </w:rPr>
-        <w:t>Ako na naslovnoj stranici kliknemo na „Statistika“ prikažu nam se podaci o zadnjih 15 vježbi</w:t>
-      </w:r>
-      <w:r>
-        <w:rPr>
-          <w:sz w:val="24"/>
-          <w:szCs w:val="24"/>
-        </w:rPr>
-        <w:t xml:space="preserve"> (ako još nismo odigrali 15, prikažu se sve dosada) te </w:t>
-      </w:r>
-      <w:r>
-        <w:rPr>
-          <w:sz w:val="24"/>
-          <w:szCs w:val="24"/>
-        </w:rPr>
-        <w:t xml:space="preserve">što smo vježbali, brzina i preciznost te vježbe. Također prikazana je lista 5 slova koja nam najbolje idu i 5 slova koja nam najgore idu zajedno sa svojim postotkom točnosti. </w:t>
-      </w:r>
-    </w:p>
-    <w:p>
-      <w:pPr>
-        <w:rPr>
-          <w:noProof/>
-        </w:rPr>
-      </w:pPr>
-    </w:p>
-    <w:p>
-      <w:pPr>
-        <w:rPr>
-          <w:sz w:val="24"/>
-          <w:szCs w:val="24"/>
-        </w:rPr>
-      </w:pPr>
-      <w:r>
-        <w:rPr>
-          <w:noProof/>
-        </w:rPr>
         <w:drawing>
           <wp:inline distT="0" distB="0" distL="0" distR="0" wp14:anchorId="20A4A803" wp14:editId="6AF86C74">
             <wp:extent cx="5667375" cy="3016900"/>
@@ -1092,7 +1205,7 @@
                     <pic:cNvPicPr/>
                   </pic:nvPicPr>
                   <pic:blipFill rotWithShape="1">
-                    <a:blip r:embed="rId10"/>
+                    <a:blip r:embed="rId11"/>
                     <a:srcRect l="11466" t="10344" r="11423" b="16650"/>
                     <a:stretch/>
                   </pic:blipFill>
@@ -1554,7 +1667,6 @@
   <w:style w:type="character" w:default="1" w:styleId="Zadanifontodlomka">
     <w:name w:val="Default Paragraph Font"/>
     <w:uiPriority w:val="1"/>
-    <w:semiHidden/>
     <w:unhideWhenUsed/>
   </w:style>
   <w:style w:type="table" w:default="1" w:styleId="Obinatablica">

</xml_diff>